<commit_message>
[Upload] Mockup Shipper 2
</commit_message>
<xml_diff>
--- a/Develop/Users/HuyTDH/RP2/3S_Use-case-Shipper-part-2_EN.docx
+++ b/Develop/Users/HuyTDH/RP2/3S_Use-case-Shipper-part-2_EN.docx
@@ -35,19 +35,17 @@
               <w:jc w:val="right"/>
               <w:rPr>
                 <w:b/>
-              </w:rPr>
-            </w:pPr>
-            <w:r>
-              <w:rPr>
-                <w:b/>
-              </w:rPr>
-              <w:t>Use Case ID</w:t>
-            </w:r>
-            <w:r>
-              <w:rPr>
-                <w:b/>
-              </w:rPr>
-              <w:t>:</w:t>
+                <w:sz w:val="24"/>
+                <w:szCs w:val="24"/>
+              </w:rPr>
+            </w:pPr>
+            <w:r>
+              <w:rPr>
+                <w:b/>
+                <w:sz w:val="24"/>
+                <w:szCs w:val="24"/>
+              </w:rPr>
+              <w:t>Use Case ID:</w:t>
             </w:r>
           </w:p>
         </w:tc>
@@ -58,7 +56,17 @@
             <w:hideMark/>
           </w:tcPr>
           <w:p>
-            <w:r>
+            <w:pPr>
+              <w:rPr>
+                <w:sz w:val="24"/>
+                <w:szCs w:val="24"/>
+              </w:rPr>
+            </w:pPr>
+            <w:r>
+              <w:rPr>
+                <w:sz w:val="24"/>
+                <w:szCs w:val="24"/>
+              </w:rPr>
               <w:t>3SP_308</w:t>
             </w:r>
           </w:p>
@@ -80,19 +88,17 @@
               <w:jc w:val="right"/>
               <w:rPr>
                 <w:b/>
-              </w:rPr>
-            </w:pPr>
-            <w:r>
-              <w:rPr>
-                <w:b/>
-              </w:rPr>
-              <w:t>Use Case Name</w:t>
-            </w:r>
-            <w:r>
-              <w:rPr>
-                <w:b/>
-              </w:rPr>
-              <w:t>:</w:t>
+                <w:sz w:val="24"/>
+                <w:szCs w:val="24"/>
+              </w:rPr>
+            </w:pPr>
+            <w:r>
+              <w:rPr>
+                <w:b/>
+                <w:sz w:val="24"/>
+                <w:szCs w:val="24"/>
+              </w:rPr>
+              <w:t>Use Case Name:</w:t>
             </w:r>
           </w:p>
         </w:tc>
@@ -103,7 +109,17 @@
             <w:hideMark/>
           </w:tcPr>
           <w:p>
-            <w:r>
+            <w:pPr>
+              <w:rPr>
+                <w:sz w:val="24"/>
+                <w:szCs w:val="24"/>
+              </w:rPr>
+            </w:pPr>
+            <w:r>
+              <w:rPr>
+                <w:sz w:val="24"/>
+                <w:szCs w:val="24"/>
+              </w:rPr>
               <w:t>Grab order</w:t>
             </w:r>
           </w:p>
@@ -125,19 +141,17 @@
               <w:jc w:val="right"/>
               <w:rPr>
                 <w:b/>
-              </w:rPr>
-            </w:pPr>
-            <w:r>
-              <w:rPr>
-                <w:b/>
-              </w:rPr>
-              <w:t>Created By</w:t>
-            </w:r>
-            <w:r>
-              <w:rPr>
-                <w:b/>
-              </w:rPr>
-              <w:t>:</w:t>
+                <w:sz w:val="24"/>
+                <w:szCs w:val="24"/>
+              </w:rPr>
+            </w:pPr>
+            <w:r>
+              <w:rPr>
+                <w:b/>
+                <w:sz w:val="24"/>
+                <w:szCs w:val="24"/>
+              </w:rPr>
+              <w:t>Created By:</w:t>
             </w:r>
           </w:p>
         </w:tc>
@@ -148,7 +162,17 @@
             <w:hideMark/>
           </w:tcPr>
           <w:p>
-            <w:r>
+            <w:pPr>
+              <w:rPr>
+                <w:sz w:val="24"/>
+                <w:szCs w:val="24"/>
+              </w:rPr>
+            </w:pPr>
+            <w:r>
+              <w:rPr>
+                <w:sz w:val="24"/>
+                <w:szCs w:val="24"/>
+              </w:rPr>
               <w:t>HuyTDH</w:t>
             </w:r>
           </w:p>
@@ -263,7 +287,17 @@
             <w:hideMark/>
           </w:tcPr>
           <w:p>
-            <w:r>
+            <w:pPr>
+              <w:rPr>
+                <w:sz w:val="24"/>
+                <w:szCs w:val="24"/>
+              </w:rPr>
+            </w:pPr>
+            <w:r>
+              <w:rPr>
+                <w:sz w:val="24"/>
+                <w:szCs w:val="24"/>
+              </w:rPr>
               <w:t>HuyTDH</w:t>
             </w:r>
           </w:p>
@@ -285,19 +319,17 @@
               <w:jc w:val="right"/>
               <w:rPr>
                 <w:b/>
-              </w:rPr>
-            </w:pPr>
-            <w:r>
-              <w:rPr>
-                <w:b/>
-              </w:rPr>
-              <w:t>Date Created</w:t>
-            </w:r>
-            <w:r>
-              <w:rPr>
-                <w:b/>
-              </w:rPr>
-              <w:t>:</w:t>
+                <w:sz w:val="24"/>
+                <w:szCs w:val="24"/>
+              </w:rPr>
+            </w:pPr>
+            <w:r>
+              <w:rPr>
+                <w:b/>
+                <w:sz w:val="24"/>
+                <w:szCs w:val="24"/>
+              </w:rPr>
+              <w:t>Date Created:</w:t>
             </w:r>
           </w:p>
         </w:tc>
@@ -308,7 +340,17 @@
             <w:hideMark/>
           </w:tcPr>
           <w:p>
-            <w:r>
+            <w:pPr>
+              <w:rPr>
+                <w:sz w:val="24"/>
+                <w:szCs w:val="24"/>
+              </w:rPr>
+            </w:pPr>
+            <w:r>
+              <w:rPr>
+                <w:sz w:val="24"/>
+                <w:szCs w:val="24"/>
+              </w:rPr>
               <w:t>19/09/2015</w:t>
             </w:r>
           </w:p>
@@ -422,7 +464,17 @@
             <w:hideMark/>
           </w:tcPr>
           <w:p>
-            <w:r>
+            <w:pPr>
+              <w:rPr>
+                <w:sz w:val="24"/>
+                <w:szCs w:val="24"/>
+              </w:rPr>
+            </w:pPr>
+            <w:r>
+              <w:rPr>
+                <w:sz w:val="24"/>
+                <w:szCs w:val="24"/>
+              </w:rPr>
               <w:t>19/09/2015</w:t>
             </w:r>
           </w:p>
@@ -444,19 +496,17 @@
               <w:jc w:val="right"/>
               <w:rPr>
                 <w:b/>
-              </w:rPr>
-            </w:pPr>
-            <w:r>
-              <w:rPr>
-                <w:b/>
-              </w:rPr>
-              <w:t>Actor</w:t>
-            </w:r>
-            <w:r>
-              <w:rPr>
-                <w:b/>
-              </w:rPr>
-              <w:t>:</w:t>
+                <w:sz w:val="24"/>
+                <w:szCs w:val="24"/>
+              </w:rPr>
+            </w:pPr>
+            <w:r>
+              <w:rPr>
+                <w:b/>
+                <w:sz w:val="24"/>
+                <w:szCs w:val="24"/>
+              </w:rPr>
+              <w:t>Actor:</w:t>
             </w:r>
           </w:p>
         </w:tc>
@@ -467,7 +517,17 @@
             <w:hideMark/>
           </w:tcPr>
           <w:p>
-            <w:r>
+            <w:pPr>
+              <w:rPr>
+                <w:sz w:val="24"/>
+                <w:szCs w:val="24"/>
+              </w:rPr>
+            </w:pPr>
+            <w:r>
+              <w:rPr>
+                <w:sz w:val="24"/>
+                <w:szCs w:val="24"/>
+              </w:rPr>
               <w:t>Shipper</w:t>
             </w:r>
           </w:p>
@@ -489,19 +549,17 @@
               <w:jc w:val="right"/>
               <w:rPr>
                 <w:b/>
-              </w:rPr>
-            </w:pPr>
-            <w:r>
-              <w:rPr>
-                <w:b/>
-              </w:rPr>
-              <w:t>Description</w:t>
-            </w:r>
-            <w:r>
-              <w:rPr>
-                <w:b/>
-              </w:rPr>
-              <w:t>:</w:t>
+                <w:sz w:val="24"/>
+                <w:szCs w:val="24"/>
+              </w:rPr>
+            </w:pPr>
+            <w:r>
+              <w:rPr>
+                <w:b/>
+                <w:sz w:val="24"/>
+                <w:szCs w:val="24"/>
+              </w:rPr>
+              <w:t>Description:</w:t>
             </w:r>
           </w:p>
         </w:tc>
@@ -512,7 +570,17 @@
             <w:hideMark/>
           </w:tcPr>
           <w:p>
-            <w:r>
+            <w:pPr>
+              <w:rPr>
+                <w:sz w:val="24"/>
+                <w:szCs w:val="24"/>
+              </w:rPr>
+            </w:pPr>
+            <w:r>
+              <w:rPr>
+                <w:sz w:val="24"/>
+                <w:szCs w:val="24"/>
+              </w:rPr>
               <w:t>When sever concurrently send shipping order to 5 shippers, the shipper who grabs order at the earliest time will take that order</w:t>
             </w:r>
           </w:p>
@@ -534,19 +602,17 @@
               <w:jc w:val="right"/>
               <w:rPr>
                 <w:b/>
-              </w:rPr>
-            </w:pPr>
-            <w:r>
-              <w:rPr>
-                <w:b/>
-              </w:rPr>
-              <w:t>Pre-conditions</w:t>
-            </w:r>
-            <w:r>
-              <w:rPr>
-                <w:b/>
-              </w:rPr>
-              <w:t>:</w:t>
+                <w:sz w:val="24"/>
+                <w:szCs w:val="24"/>
+              </w:rPr>
+            </w:pPr>
+            <w:r>
+              <w:rPr>
+                <w:b/>
+                <w:sz w:val="24"/>
+                <w:szCs w:val="24"/>
+              </w:rPr>
+              <w:t>Pre-conditions:</w:t>
             </w:r>
           </w:p>
         </w:tc>
@@ -557,7 +623,17 @@
             <w:hideMark/>
           </w:tcPr>
           <w:p>
-            <w:r>
+            <w:pPr>
+              <w:rPr>
+                <w:sz w:val="24"/>
+                <w:szCs w:val="24"/>
+              </w:rPr>
+            </w:pPr>
+            <w:r>
+              <w:rPr>
+                <w:sz w:val="24"/>
+                <w:szCs w:val="24"/>
+              </w:rPr>
               <w:t>Shipper logged in, internet connection is on, system is requesting to ship order</w:t>
             </w:r>
           </w:p>
@@ -579,19 +655,17 @@
               <w:jc w:val="right"/>
               <w:rPr>
                 <w:b/>
-              </w:rPr>
-            </w:pPr>
-            <w:r>
-              <w:rPr>
-                <w:b/>
-              </w:rPr>
-              <w:t>Post-conditions</w:t>
-            </w:r>
-            <w:r>
-              <w:rPr>
-                <w:b/>
-              </w:rPr>
-              <w:t>:</w:t>
+                <w:sz w:val="24"/>
+                <w:szCs w:val="24"/>
+              </w:rPr>
+            </w:pPr>
+            <w:r>
+              <w:rPr>
+                <w:b/>
+                <w:sz w:val="24"/>
+                <w:szCs w:val="24"/>
+              </w:rPr>
+              <w:t>Post-conditions:</w:t>
             </w:r>
           </w:p>
         </w:tc>
@@ -602,7 +676,17 @@
             <w:hideMark/>
           </w:tcPr>
           <w:p>
-            <w:r>
+            <w:pPr>
+              <w:rPr>
+                <w:sz w:val="24"/>
+                <w:szCs w:val="24"/>
+              </w:rPr>
+            </w:pPr>
+            <w:r>
+              <w:rPr>
+                <w:sz w:val="24"/>
+                <w:szCs w:val="24"/>
+              </w:rPr>
               <w:t>The order is added to shipper working list, shipper’s status change to “Busy”</w:t>
             </w:r>
           </w:p>
@@ -624,19 +708,17 @@
               <w:jc w:val="right"/>
               <w:rPr>
                 <w:b/>
-              </w:rPr>
-            </w:pPr>
-            <w:r>
-              <w:rPr>
-                <w:b/>
-              </w:rPr>
-              <w:t>Priority</w:t>
-            </w:r>
-            <w:r>
-              <w:rPr>
-                <w:b/>
-              </w:rPr>
-              <w:t>:</w:t>
+                <w:sz w:val="24"/>
+                <w:szCs w:val="24"/>
+              </w:rPr>
+            </w:pPr>
+            <w:r>
+              <w:rPr>
+                <w:b/>
+                <w:sz w:val="24"/>
+                <w:szCs w:val="24"/>
+              </w:rPr>
+              <w:t>Priority:</w:t>
             </w:r>
           </w:p>
         </w:tc>
@@ -647,7 +729,17 @@
             <w:hideMark/>
           </w:tcPr>
           <w:p>
-            <w:r>
+            <w:pPr>
+              <w:rPr>
+                <w:sz w:val="24"/>
+                <w:szCs w:val="24"/>
+              </w:rPr>
+            </w:pPr>
+            <w:r>
+              <w:rPr>
+                <w:sz w:val="24"/>
+                <w:szCs w:val="24"/>
+              </w:rPr>
               <w:t>High</w:t>
             </w:r>
           </w:p>
@@ -669,19 +761,17 @@
               <w:jc w:val="right"/>
               <w:rPr>
                 <w:b/>
-              </w:rPr>
-            </w:pPr>
-            <w:r>
-              <w:rPr>
-                <w:b/>
-              </w:rPr>
-              <w:t>Frequency of Use</w:t>
-            </w:r>
-            <w:r>
-              <w:rPr>
-                <w:b/>
-              </w:rPr>
-              <w:t>:</w:t>
+                <w:sz w:val="24"/>
+                <w:szCs w:val="24"/>
+              </w:rPr>
+            </w:pPr>
+            <w:r>
+              <w:rPr>
+                <w:b/>
+                <w:sz w:val="24"/>
+                <w:szCs w:val="24"/>
+              </w:rPr>
+              <w:t>Frequency of Use:</w:t>
             </w:r>
           </w:p>
         </w:tc>
@@ -692,7 +782,17 @@
             <w:hideMark/>
           </w:tcPr>
           <w:p>
-            <w:r>
+            <w:pPr>
+              <w:rPr>
+                <w:sz w:val="24"/>
+                <w:szCs w:val="24"/>
+              </w:rPr>
+            </w:pPr>
+            <w:r>
+              <w:rPr>
+                <w:sz w:val="24"/>
+                <w:szCs w:val="24"/>
+              </w:rPr>
               <w:t>Often</w:t>
             </w:r>
           </w:p>
@@ -874,15 +974,23 @@
             <w:pPr>
               <w:rPr>
                 <w:b/>
-              </w:rPr>
-            </w:pPr>
-            <w:r>
-              <w:rPr>
-                <w:b/>
+                <w:sz w:val="24"/>
+                <w:szCs w:val="24"/>
+              </w:rPr>
+            </w:pPr>
+            <w:r>
+              <w:rPr>
+                <w:b/>
+                <w:sz w:val="24"/>
+                <w:szCs w:val="24"/>
               </w:rPr>
               <w:t xml:space="preserve">System </w:t>
             </w:r>
             <w:r>
+              <w:rPr>
+                <w:sz w:val="24"/>
+                <w:szCs w:val="24"/>
+              </w:rPr>
               <w:t>send shipping request to shipper’s app</w:t>
             </w:r>
           </w:p>
@@ -946,13 +1054,25 @@
             <w:gridSpan w:val="4"/>
           </w:tcPr>
           <w:p>
-            <w:r>
-              <w:rPr>
-                <w:b/>
+            <w:pPr>
+              <w:rPr>
+                <w:sz w:val="24"/>
+                <w:szCs w:val="24"/>
+              </w:rPr>
+            </w:pPr>
+            <w:r>
+              <w:rPr>
+                <w:b/>
+                <w:sz w:val="24"/>
+                <w:szCs w:val="24"/>
               </w:rPr>
               <w:t>Shipper</w:t>
             </w:r>
             <w:r>
+              <w:rPr>
+                <w:sz w:val="24"/>
+                <w:szCs w:val="24"/>
+              </w:rPr>
               <w:t xml:space="preserve"> tabs on button “Grab” to take the order</w:t>
             </w:r>
           </w:p>
@@ -1017,13 +1137,25 @@
             <w:gridSpan w:val="4"/>
           </w:tcPr>
           <w:p>
-            <w:r>
-              <w:rPr>
-                <w:b/>
+            <w:pPr>
+              <w:rPr>
+                <w:sz w:val="24"/>
+                <w:szCs w:val="24"/>
+              </w:rPr>
+            </w:pPr>
+            <w:r>
+              <w:rPr>
+                <w:b/>
+                <w:sz w:val="24"/>
+                <w:szCs w:val="24"/>
               </w:rPr>
               <w:t>System</w:t>
             </w:r>
             <w:r>
+              <w:rPr>
+                <w:sz w:val="24"/>
+                <w:szCs w:val="24"/>
+              </w:rPr>
               <w:t xml:space="preserve"> adds order to shipper’s working</w:t>
             </w:r>
           </w:p>
@@ -1080,13 +1212,25 @@
             <w:gridSpan w:val="4"/>
           </w:tcPr>
           <w:p>
-            <w:r>
-              <w:rPr>
-                <w:b/>
+            <w:pPr>
+              <w:rPr>
+                <w:sz w:val="24"/>
+                <w:szCs w:val="24"/>
+              </w:rPr>
+            </w:pPr>
+            <w:r>
+              <w:rPr>
+                <w:b/>
+                <w:sz w:val="24"/>
+                <w:szCs w:val="24"/>
               </w:rPr>
               <w:t>System</w:t>
             </w:r>
             <w:r>
+              <w:rPr>
+                <w:sz w:val="24"/>
+                <w:szCs w:val="24"/>
+              </w:rPr>
               <w:t xml:space="preserve"> changes shipper’s status to “Busy”</w:t>
             </w:r>
           </w:p>
@@ -1098,17 +1242,14 @@
         </w:trPr>
         <w:tc>
           <w:tcPr>
-            <w:tcW w:w="2951" w:type="dxa"/>
-            <w:gridSpan w:val="3"/>
+            <w:tcW w:w="9000" w:type="dxa"/>
+            <w:gridSpan w:val="7"/>
             <w:shd w:val="clear" w:color="auto" w:fill="D9E2F3" w:themeFill="accent5" w:themeFillTint="33"/>
             <w:hideMark/>
           </w:tcPr>
           <w:p>
             <w:pPr>
-              <w:pStyle w:val="NoSpacing"/>
-              <w:jc w:val="right"/>
-              <w:rPr>
-                <w:b/>
+              <w:rPr>
                 <w:sz w:val="24"/>
                 <w:szCs w:val="24"/>
               </w:rPr>
@@ -1174,11 +1315,16 @@
             </w:r>
           </w:p>
         </w:tc>
-        <w:tc>
-          <w:tcPr>
-            <w:tcW w:w="6049" w:type="dxa"/>
-            <w:gridSpan w:val="4"/>
-            <w:hideMark/>
+      </w:tr>
+      <w:tr>
+        <w:trPr>
+          <w:trHeight w:hRule="exact" w:val="295"/>
+        </w:trPr>
+        <w:tc>
+          <w:tcPr>
+            <w:tcW w:w="9000" w:type="dxa"/>
+            <w:gridSpan w:val="7"/>
+            <w:shd w:val="clear" w:color="auto" w:fill="auto"/>
           </w:tcPr>
           <w:p>
             <w:pPr>
@@ -1194,6 +1340,8 @@
               </w:rPr>
               <w:t>N/A</w:t>
             </w:r>
+            <w:bookmarkStart w:id="2" w:name="_GoBack"/>
+            <w:bookmarkEnd w:id="2"/>
           </w:p>
         </w:tc>
       </w:tr>
@@ -1614,6 +1762,12 @@
             <w:shd w:val="clear" w:color="auto" w:fill="FFFFFF" w:themeFill="background1"/>
           </w:tcPr>
           <w:p>
+            <w:pPr>
+              <w:rPr>
+                <w:sz w:val="24"/>
+                <w:szCs w:val="24"/>
+              </w:rPr>
+            </w:pPr>
             <w:r>
               <w:rPr>
                 <w:sz w:val="24"/>
@@ -1870,6 +2024,12 @@
             <w:shd w:val="clear" w:color="auto" w:fill="FFFFFF" w:themeFill="background1"/>
           </w:tcPr>
           <w:p>
+            <w:pPr>
+              <w:rPr>
+                <w:sz w:val="24"/>
+                <w:szCs w:val="24"/>
+              </w:rPr>
+            </w:pPr>
             <w:r>
               <w:rPr>
                 <w:sz w:val="24"/>
@@ -2386,15 +2546,14 @@
                 <w:szCs w:val="24"/>
               </w:rPr>
             </w:pPr>
-            <w:bookmarkStart w:id="2" w:name="OLE_LINK1"/>
-            <w:bookmarkStart w:id="3" w:name="OLE_LINK2"/>
-            <w:r>
-              <w:rPr>
-                <w:b/>
-                <w:sz w:val="24"/>
-                <w:szCs w:val="24"/>
-              </w:rPr>
-              <w:lastRenderedPageBreak/>
+            <w:bookmarkStart w:id="3" w:name="OLE_LINK1"/>
+            <w:bookmarkStart w:id="4" w:name="OLE_LINK2"/>
+            <w:r>
+              <w:rPr>
+                <w:b/>
+                <w:sz w:val="24"/>
+                <w:szCs w:val="24"/>
+              </w:rPr>
               <w:t>Use Case ID:</w:t>
             </w:r>
           </w:p>
@@ -3586,6 +3745,12 @@
             <w:gridSpan w:val="3"/>
           </w:tcPr>
           <w:p>
+            <w:pPr>
+              <w:rPr>
+                <w:sz w:val="24"/>
+                <w:szCs w:val="24"/>
+              </w:rPr>
+            </w:pPr>
             <w:r>
               <w:rPr>
                 <w:sz w:val="24"/>
@@ -4056,8 +4221,8 @@
           </w:p>
         </w:tc>
       </w:tr>
-      <w:bookmarkEnd w:id="2"/>
       <w:bookmarkEnd w:id="3"/>
+      <w:bookmarkEnd w:id="4"/>
     </w:tbl>
     <w:p>
       <w:pPr>
@@ -4932,8 +5097,6 @@
             </w:r>
           </w:p>
         </w:tc>
-        <w:bookmarkStart w:id="4" w:name="_GoBack"/>
-        <w:bookmarkEnd w:id="4"/>
       </w:tr>
       <w:tr>
         <w:tc>
@@ -5305,6 +5468,12 @@
             <w:gridSpan w:val="3"/>
           </w:tcPr>
           <w:p>
+            <w:pPr>
+              <w:rPr>
+                <w:sz w:val="24"/>
+                <w:szCs w:val="24"/>
+              </w:rPr>
+            </w:pPr>
             <w:r>
               <w:rPr>
                 <w:sz w:val="24"/>
@@ -5689,6 +5858,7 @@
                 <w:sz w:val="24"/>
                 <w:szCs w:val="24"/>
               </w:rPr>
+              <w:lastRenderedPageBreak/>
               <w:t>Not</w:t>
             </w:r>
             <w:r>
@@ -6957,12 +7127,14 @@
               </w:numPr>
               <w:spacing w:after="0" w:line="240" w:lineRule="auto"/>
               <w:rPr>
-                <w:sz w:val="24"/>
-                <w:szCs w:val="24"/>
-              </w:rPr>
-            </w:pPr>
-            <w:r>
-              <w:rPr>
+                <w:rFonts w:ascii="Times New Roman" w:hAnsi="Times New Roman" w:cs="Times New Roman"/>
+                <w:sz w:val="24"/>
+                <w:szCs w:val="24"/>
+              </w:rPr>
+            </w:pPr>
+            <w:r>
+              <w:rPr>
+                <w:rFonts w:ascii="Times New Roman" w:hAnsi="Times New Roman" w:cs="Times New Roman"/>
                 <w:sz w:val="24"/>
                 <w:szCs w:val="24"/>
               </w:rPr>
@@ -7007,14 +7179,7 @@
                 <w:sz w:val="24"/>
                 <w:szCs w:val="24"/>
               </w:rPr>
-              <w:t>S</w:t>
-            </w:r>
-            <w:r>
-              <w:rPr>
-                <w:sz w:val="24"/>
-                <w:szCs w:val="24"/>
-              </w:rPr>
-              <w:t>hipper</w:t>
+              <w:t>Shipper</w:t>
             </w:r>
           </w:p>
         </w:tc>
@@ -7032,12 +7197,14 @@
               </w:numPr>
               <w:spacing w:after="0" w:line="240" w:lineRule="auto"/>
               <w:rPr>
-                <w:sz w:val="24"/>
-                <w:szCs w:val="24"/>
-              </w:rPr>
-            </w:pPr>
-            <w:r>
-              <w:rPr>
+                <w:rFonts w:ascii="Times New Roman" w:hAnsi="Times New Roman" w:cs="Times New Roman"/>
+                <w:sz w:val="24"/>
+                <w:szCs w:val="24"/>
+              </w:rPr>
+            </w:pPr>
+            <w:r>
+              <w:rPr>
+                <w:rFonts w:ascii="Times New Roman" w:hAnsi="Times New Roman" w:cs="Times New Roman"/>
                 <w:sz w:val="24"/>
                 <w:szCs w:val="24"/>
               </w:rPr>
@@ -7103,12 +7270,14 @@
               </w:numPr>
               <w:spacing w:after="0" w:line="240" w:lineRule="auto"/>
               <w:rPr>
-                <w:sz w:val="24"/>
-                <w:szCs w:val="24"/>
-              </w:rPr>
-            </w:pPr>
-            <w:r>
-              <w:rPr>
+                <w:rFonts w:ascii="Times New Roman" w:hAnsi="Times New Roman" w:cs="Times New Roman"/>
+                <w:sz w:val="24"/>
+                <w:szCs w:val="24"/>
+              </w:rPr>
+            </w:pPr>
+            <w:r>
+              <w:rPr>
+                <w:rFonts w:ascii="Times New Roman" w:hAnsi="Times New Roman" w:cs="Times New Roman"/>
                 <w:sz w:val="24"/>
                 <w:szCs w:val="24"/>
               </w:rPr>
@@ -7124,12 +7293,14 @@
               </w:numPr>
               <w:spacing w:after="0" w:line="240" w:lineRule="auto"/>
               <w:rPr>
-                <w:sz w:val="24"/>
-                <w:szCs w:val="24"/>
-              </w:rPr>
-            </w:pPr>
-            <w:r>
-              <w:rPr>
+                <w:rFonts w:ascii="Times New Roman" w:hAnsi="Times New Roman" w:cs="Times New Roman"/>
+                <w:sz w:val="24"/>
+                <w:szCs w:val="24"/>
+              </w:rPr>
+            </w:pPr>
+            <w:r>
+              <w:rPr>
+                <w:rFonts w:ascii="Times New Roman" w:hAnsi="Times New Roman" w:cs="Times New Roman"/>
                 <w:sz w:val="24"/>
                 <w:szCs w:val="24"/>
               </w:rPr>
@@ -7145,12 +7316,14 @@
               </w:numPr>
               <w:spacing w:after="0" w:line="240" w:lineRule="auto"/>
               <w:rPr>
-                <w:sz w:val="24"/>
-                <w:szCs w:val="24"/>
-              </w:rPr>
-            </w:pPr>
-            <w:r>
-              <w:rPr>
+                <w:rFonts w:ascii="Times New Roman" w:hAnsi="Times New Roman" w:cs="Times New Roman"/>
+                <w:sz w:val="24"/>
+                <w:szCs w:val="24"/>
+              </w:rPr>
+            </w:pPr>
+            <w:r>
+              <w:rPr>
+                <w:rFonts w:ascii="Times New Roman" w:hAnsi="Times New Roman" w:cs="Times New Roman"/>
                 <w:sz w:val="24"/>
                 <w:szCs w:val="24"/>
               </w:rPr>
@@ -7166,12 +7339,14 @@
               </w:numPr>
               <w:spacing w:after="0" w:line="240" w:lineRule="auto"/>
               <w:rPr>
-                <w:sz w:val="24"/>
-                <w:szCs w:val="24"/>
-              </w:rPr>
-            </w:pPr>
-            <w:r>
-              <w:rPr>
+                <w:rFonts w:ascii="Times New Roman" w:hAnsi="Times New Roman" w:cs="Times New Roman"/>
+                <w:sz w:val="24"/>
+                <w:szCs w:val="24"/>
+              </w:rPr>
+            </w:pPr>
+            <w:r>
+              <w:rPr>
+                <w:rFonts w:ascii="Times New Roman" w:hAnsi="Times New Roman" w:cs="Times New Roman"/>
                 <w:sz w:val="24"/>
                 <w:szCs w:val="24"/>
               </w:rPr>
@@ -7187,12 +7362,14 @@
               </w:numPr>
               <w:spacing w:after="0" w:line="240" w:lineRule="auto"/>
               <w:rPr>
-                <w:sz w:val="24"/>
-                <w:szCs w:val="24"/>
-              </w:rPr>
-            </w:pPr>
-            <w:r>
-              <w:rPr>
+                <w:rFonts w:ascii="Times New Roman" w:hAnsi="Times New Roman" w:cs="Times New Roman"/>
+                <w:sz w:val="24"/>
+                <w:szCs w:val="24"/>
+              </w:rPr>
+            </w:pPr>
+            <w:r>
+              <w:rPr>
+                <w:rFonts w:ascii="Times New Roman" w:hAnsi="Times New Roman" w:cs="Times New Roman"/>
                 <w:sz w:val="24"/>
                 <w:szCs w:val="24"/>
               </w:rPr>
@@ -7208,12 +7385,14 @@
               </w:numPr>
               <w:spacing w:after="0" w:line="240" w:lineRule="auto"/>
               <w:rPr>
-                <w:sz w:val="24"/>
-                <w:szCs w:val="24"/>
-              </w:rPr>
-            </w:pPr>
-            <w:r>
-              <w:rPr>
+                <w:rFonts w:ascii="Times New Roman" w:hAnsi="Times New Roman" w:cs="Times New Roman"/>
+                <w:sz w:val="24"/>
+                <w:szCs w:val="24"/>
+              </w:rPr>
+            </w:pPr>
+            <w:r>
+              <w:rPr>
+                <w:rFonts w:ascii="Times New Roman" w:hAnsi="Times New Roman" w:cs="Times New Roman"/>
                 <w:sz w:val="24"/>
                 <w:szCs w:val="24"/>
               </w:rPr>
@@ -7563,6 +7742,12 @@
             <w:shd w:val="clear" w:color="auto" w:fill="FFFFFF" w:themeFill="background1"/>
           </w:tcPr>
           <w:p>
+            <w:pPr>
+              <w:rPr>
+                <w:sz w:val="24"/>
+                <w:szCs w:val="24"/>
+              </w:rPr>
+            </w:pPr>
             <w:r>
               <w:rPr>
                 <w:sz w:val="24"/>
@@ -8465,6 +8650,7 @@
                 <w:sz w:val="24"/>
                 <w:szCs w:val="24"/>
               </w:rPr>
+              <w:lastRenderedPageBreak/>
               <w:t>D</w:t>
             </w:r>
             <w:r>
@@ -8679,7 +8865,6 @@
                 <w:sz w:val="24"/>
                 <w:szCs w:val="24"/>
               </w:rPr>
-              <w:lastRenderedPageBreak/>
               <w:t>Actor:</w:t>
             </w:r>
           </w:p>
@@ -9382,12 +9567,14 @@
               <w:spacing w:after="0" w:line="240" w:lineRule="auto"/>
               <w:ind w:left="615"/>
               <w:rPr>
-                <w:sz w:val="24"/>
-                <w:szCs w:val="24"/>
-              </w:rPr>
-            </w:pPr>
-            <w:r>
-              <w:rPr>
+                <w:rFonts w:ascii="Times New Roman" w:hAnsi="Times New Roman" w:cs="Times New Roman"/>
+                <w:sz w:val="24"/>
+                <w:szCs w:val="24"/>
+              </w:rPr>
+            </w:pPr>
+            <w:r>
+              <w:rPr>
+                <w:rFonts w:ascii="Times New Roman" w:hAnsi="Times New Roman" w:cs="Times New Roman"/>
                 <w:sz w:val="24"/>
                 <w:szCs w:val="24"/>
               </w:rPr>
@@ -9404,12 +9591,14 @@
               <w:spacing w:after="0" w:line="240" w:lineRule="auto"/>
               <w:ind w:left="615"/>
               <w:rPr>
-                <w:sz w:val="24"/>
-                <w:szCs w:val="24"/>
-              </w:rPr>
-            </w:pPr>
-            <w:r>
-              <w:rPr>
+                <w:rFonts w:ascii="Times New Roman" w:hAnsi="Times New Roman" w:cs="Times New Roman"/>
+                <w:sz w:val="24"/>
+                <w:szCs w:val="24"/>
+              </w:rPr>
+            </w:pPr>
+            <w:r>
+              <w:rPr>
+                <w:rFonts w:ascii="Times New Roman" w:hAnsi="Times New Roman" w:cs="Times New Roman"/>
                 <w:sz w:val="24"/>
                 <w:szCs w:val="24"/>
               </w:rPr>
@@ -9462,14 +9651,7 @@
                 <w:sz w:val="24"/>
                 <w:szCs w:val="24"/>
               </w:rPr>
-              <w:t>S</w:t>
-            </w:r>
-            <w:r>
-              <w:rPr>
-                <w:sz w:val="24"/>
-                <w:szCs w:val="24"/>
-              </w:rPr>
-              <w:t>hipper</w:t>
+              <w:t>Shipper</w:t>
             </w:r>
           </w:p>
         </w:tc>
@@ -9531,14 +9713,7 @@
                 <w:sz w:val="24"/>
                 <w:szCs w:val="24"/>
               </w:rPr>
-              <w:t>S</w:t>
-            </w:r>
-            <w:r>
-              <w:rPr>
-                <w:sz w:val="24"/>
-                <w:szCs w:val="24"/>
-              </w:rPr>
-              <w:t>hipper</w:t>
+              <w:t>Shipper</w:t>
             </w:r>
           </w:p>
         </w:tc>
@@ -9610,6 +9785,12 @@
             <w:gridSpan w:val="3"/>
           </w:tcPr>
           <w:p>
+            <w:pPr>
+              <w:rPr>
+                <w:sz w:val="24"/>
+                <w:szCs w:val="24"/>
+              </w:rPr>
+            </w:pPr>
             <w:r>
               <w:rPr>
                 <w:sz w:val="24"/>
@@ -9993,6 +10174,12 @@
             <w:shd w:val="clear" w:color="auto" w:fill="FFFFFF" w:themeFill="background1"/>
           </w:tcPr>
           <w:p>
+            <w:pPr>
+              <w:rPr>
+                <w:sz w:val="24"/>
+                <w:szCs w:val="24"/>
+              </w:rPr>
+            </w:pPr>
             <w:r>
               <w:rPr>
                 <w:sz w:val="24"/>
@@ -11177,6 +11364,7 @@
                 <w:sz w:val="24"/>
                 <w:szCs w:val="24"/>
               </w:rPr>
+              <w:lastRenderedPageBreak/>
               <w:t>Post conditions:</w:t>
             </w:r>
           </w:p>
@@ -11229,7 +11417,6 @@
                 <w:sz w:val="24"/>
                 <w:szCs w:val="24"/>
               </w:rPr>
-              <w:lastRenderedPageBreak/>
               <w:t>P</w:t>
             </w:r>
             <w:r>
@@ -11878,6 +12065,12 @@
             <w:gridSpan w:val="3"/>
           </w:tcPr>
           <w:p>
+            <w:pPr>
+              <w:rPr>
+                <w:sz w:val="24"/>
+                <w:szCs w:val="24"/>
+              </w:rPr>
+            </w:pPr>
             <w:r>
               <w:rPr>
                 <w:rFonts w:eastAsiaTheme="minorEastAsia"/>
@@ -12976,14 +13169,7 @@
                 <w:sz w:val="24"/>
                 <w:szCs w:val="24"/>
               </w:rPr>
-              <w:t>20</w:t>
-            </w:r>
-            <w:r>
-              <w:rPr>
-                <w:sz w:val="24"/>
-                <w:szCs w:val="24"/>
-              </w:rPr>
-              <w:t>/09/2015</w:t>
+              <w:t>20/09/2015</w:t>
             </w:r>
           </w:p>
         </w:tc>
@@ -13807,6 +13993,12 @@
             <w:gridSpan w:val="3"/>
           </w:tcPr>
           <w:p>
+            <w:pPr>
+              <w:rPr>
+                <w:sz w:val="24"/>
+                <w:szCs w:val="24"/>
+              </w:rPr>
+            </w:pPr>
             <w:r>
               <w:rPr>
                 <w:sz w:val="24"/>
@@ -14184,6 +14376,12 @@
             <w:shd w:val="clear" w:color="auto" w:fill="FFFFFF" w:themeFill="background1"/>
           </w:tcPr>
           <w:p>
+            <w:pPr>
+              <w:rPr>
+                <w:sz w:val="24"/>
+                <w:szCs w:val="24"/>
+              </w:rPr>
+            </w:pPr>
             <w:r>
               <w:rPr>
                 <w:sz w:val="24"/>
@@ -14204,23 +14402,7 @@
                 <w:sz w:val="24"/>
                 <w:szCs w:val="24"/>
               </w:rPr>
-              <w:t xml:space="preserve"> </w:t>
-            </w:r>
-            <w:proofErr w:type="spellStart"/>
-            <w:r>
-              <w:rPr>
-                <w:sz w:val="24"/>
-                <w:szCs w:val="24"/>
-              </w:rPr>
-              <w:t>your</w:t>
-            </w:r>
-            <w:proofErr w:type="spellEnd"/>
-            <w:r>
-              <w:rPr>
-                <w:sz w:val="24"/>
-                <w:szCs w:val="24"/>
-              </w:rPr>
-              <w:t xml:space="preserve"> i</w:t>
+              <w:t xml:space="preserve"> your i</w:t>
             </w:r>
             <w:r>
               <w:rPr>
@@ -15693,6 +15875,7 @@
               </w:numPr>
               <w:spacing w:after="0" w:line="240" w:lineRule="auto"/>
               <w:rPr>
+                <w:rFonts w:ascii="Times New Roman" w:hAnsi="Times New Roman" w:cs="Times New Roman"/>
                 <w:sz w:val="24"/>
                 <w:szCs w:val="24"/>
                 <w:lang w:eastAsia="en-US"/>
@@ -15700,6 +15883,7 @@
             </w:pPr>
             <w:r>
               <w:rPr>
+                <w:rFonts w:ascii="Times New Roman" w:hAnsi="Times New Roman" w:cs="Times New Roman"/>
                 <w:sz w:val="24"/>
                 <w:szCs w:val="24"/>
               </w:rPr>
@@ -15762,12 +15946,14 @@
               </w:numPr>
               <w:spacing w:after="0" w:line="240" w:lineRule="auto"/>
               <w:rPr>
-                <w:sz w:val="24"/>
-                <w:szCs w:val="24"/>
-              </w:rPr>
-            </w:pPr>
-            <w:r>
-              <w:rPr>
+                <w:rFonts w:ascii="Times New Roman" w:hAnsi="Times New Roman" w:cs="Times New Roman"/>
+                <w:sz w:val="24"/>
+                <w:szCs w:val="24"/>
+              </w:rPr>
+            </w:pPr>
+            <w:r>
+              <w:rPr>
+                <w:rFonts w:ascii="Times New Roman" w:hAnsi="Times New Roman" w:cs="Times New Roman"/>
                 <w:sz w:val="24"/>
                 <w:szCs w:val="24"/>
               </w:rPr>
@@ -15783,12 +15969,14 @@
               </w:numPr>
               <w:spacing w:after="0" w:line="240" w:lineRule="auto"/>
               <w:rPr>
-                <w:sz w:val="24"/>
-                <w:szCs w:val="24"/>
-              </w:rPr>
-            </w:pPr>
-            <w:r>
-              <w:rPr>
+                <w:rFonts w:ascii="Times New Roman" w:hAnsi="Times New Roman" w:cs="Times New Roman"/>
+                <w:sz w:val="24"/>
+                <w:szCs w:val="24"/>
+              </w:rPr>
+            </w:pPr>
+            <w:r>
+              <w:rPr>
+                <w:rFonts w:ascii="Times New Roman" w:hAnsi="Times New Roman" w:cs="Times New Roman"/>
                 <w:sz w:val="24"/>
                 <w:szCs w:val="24"/>
               </w:rPr>
@@ -15804,12 +15992,14 @@
               </w:numPr>
               <w:spacing w:after="0" w:line="240" w:lineRule="auto"/>
               <w:rPr>
-                <w:sz w:val="24"/>
-                <w:szCs w:val="24"/>
-              </w:rPr>
-            </w:pPr>
-            <w:r>
-              <w:rPr>
+                <w:rFonts w:ascii="Times New Roman" w:hAnsi="Times New Roman" w:cs="Times New Roman"/>
+                <w:sz w:val="24"/>
+                <w:szCs w:val="24"/>
+              </w:rPr>
+            </w:pPr>
+            <w:r>
+              <w:rPr>
+                <w:rFonts w:ascii="Times New Roman" w:hAnsi="Times New Roman" w:cs="Times New Roman"/>
                 <w:sz w:val="24"/>
                 <w:szCs w:val="24"/>
               </w:rPr>
@@ -22075,7 +22265,7 @@
 </file>
 
 <file path=customXml/itemProps1.xml><?xml version="1.0" encoding="utf-8"?>
-<ds:datastoreItem xmlns:ds="http://schemas.openxmlformats.org/officeDocument/2006/customXml" ds:itemID="{D61EFAAD-38CB-4C71-9D25-D23E56D7B209}">
+<ds:datastoreItem xmlns:ds="http://schemas.openxmlformats.org/officeDocument/2006/customXml" ds:itemID="{E53C293E-241A-4D61-AC0A-175901712F73}">
   <ds:schemaRefs>
     <ds:schemaRef ds:uri="http://schemas.openxmlformats.org/officeDocument/2006/bibliography"/>
   </ds:schemaRefs>

</xml_diff>